<commit_message>
+ Selectors example modified
</commit_message>
<xml_diff>
--- a/Sln.jQuery/jQueryPractice/Notes/jQuery.docx
+++ b/Sln.jQuery/jQueryPractice/Notes/jQuery.docx
@@ -1,6 +1,6 @@
 
 <file path=word/document.xml><?xml version="1.0" encoding="utf-8"?>
-<w:document xmlns:wpc="http://schemas.microsoft.com/office/word/2010/wordprocessingCanvas" xmlns:mc="http://schemas.openxmlformats.org/markup-compatibility/2006" xmlns:o="urn:schemas-microsoft-com:office:office" xmlns:r="http://schemas.openxmlformats.org/officeDocument/2006/relationships" xmlns:m="http://schemas.openxmlformats.org/officeDocument/2006/math" xmlns:v="urn:schemas-microsoft-com:vml" xmlns:wp14="http://schemas.microsoft.com/office/word/2010/wordprocessingDrawing" xmlns:wp="http://schemas.openxmlformats.org/drawingml/2006/wordprocessingDrawing" xmlns:w10="urn:schemas-microsoft-com:office:word" xmlns:w="http://schemas.openxmlformats.org/wordprocessingml/2006/main" xmlns:w14="http://schemas.microsoft.com/office/word/2010/wordml" xmlns:w15="http://schemas.microsoft.com/office/word/2012/wordml" xmlns:wpg="http://schemas.microsoft.com/office/word/2010/wordprocessingGroup" xmlns:wpi="http://schemas.microsoft.com/office/word/2010/wordprocessingInk" xmlns:wne="http://schemas.microsoft.com/office/word/2006/wordml" xmlns:wps="http://schemas.microsoft.com/office/word/2010/wordprocessingShape" mc:Ignorable="w14 w15 wp14">
+<w:document xmlns:wpc="http://schemas.microsoft.com/office/word/2010/wordprocessingCanvas" xmlns:cx="http://schemas.microsoft.com/office/drawing/2014/chartex" xmlns:cx1="http://schemas.microsoft.com/office/drawing/2015/9/8/chartex" xmlns:mc="http://schemas.openxmlformats.org/markup-compatibility/2006" xmlns:o="urn:schemas-microsoft-com:office:office" xmlns:r="http://schemas.openxmlformats.org/officeDocument/2006/relationships" xmlns:m="http://schemas.openxmlformats.org/officeDocument/2006/math" xmlns:v="urn:schemas-microsoft-com:vml" xmlns:wp14="http://schemas.microsoft.com/office/word/2010/wordprocessingDrawing" xmlns:wp="http://schemas.openxmlformats.org/drawingml/2006/wordprocessingDrawing" xmlns:w10="urn:schemas-microsoft-com:office:word" xmlns:w="http://schemas.openxmlformats.org/wordprocessingml/2006/main" xmlns:w14="http://schemas.microsoft.com/office/word/2010/wordml" xmlns:w15="http://schemas.microsoft.com/office/word/2012/wordml" xmlns:w16se="http://schemas.microsoft.com/office/word/2015/wordml/symex" xmlns:wpg="http://schemas.microsoft.com/office/word/2010/wordprocessingGroup" xmlns:wpi="http://schemas.microsoft.com/office/word/2010/wordprocessingInk" xmlns:wne="http://schemas.microsoft.com/office/word/2006/wordml" xmlns:wps="http://schemas.microsoft.com/office/word/2010/wordprocessingShape" mc:Ignorable="w14 w15 w16se wp14">
   <w:body>
     <w:p>
       <w:pPr>
@@ -50,7 +50,35 @@
           <w:szCs w:val="23"/>
           <w:highlight w:val="yellow"/>
         </w:rPr>
-        <w:t xml:space="preserve"> is a lightweight, "write less, do more", JavaScript library.</w:t>
+        <w:t xml:space="preserve"> is a lightweight, </w:t>
+      </w:r>
+      <w:r>
+        <w:rPr>
+          <w:rFonts w:ascii="Times New Roman" w:eastAsia="Times New Roman" w:hAnsi="Times New Roman" w:cs="Times New Roman"/>
+          <w:b/>
+          <w:sz w:val="23"/>
+          <w:szCs w:val="23"/>
+          <w:highlight w:val="green"/>
+        </w:rPr>
+        <w:t>"write less, do more",</w:t>
+      </w:r>
+      <w:r>
+        <w:rPr>
+          <w:rFonts w:ascii="Times New Roman" w:eastAsia="Times New Roman" w:hAnsi="Times New Roman" w:cs="Times New Roman"/>
+          <w:sz w:val="23"/>
+          <w:szCs w:val="23"/>
+          <w:highlight w:val="green"/>
+        </w:rPr>
+        <w:t xml:space="preserve"> </w:t>
+      </w:r>
+      <w:r>
+        <w:rPr>
+          <w:rFonts w:ascii="Times New Roman" w:eastAsia="Times New Roman" w:hAnsi="Times New Roman" w:cs="Times New Roman"/>
+          <w:sz w:val="23"/>
+          <w:szCs w:val="23"/>
+          <w:highlight w:val="yellow"/>
+        </w:rPr>
+        <w:t>JavaScript library.</w:t>
       </w:r>
     </w:p>
     <w:p>
@@ -1624,8 +1652,6 @@
         </w:rPr>
         <w:t xml:space="preserve"> a Separate File</w:t>
       </w:r>
-      <w:bookmarkStart w:id="0" w:name="_GoBack"/>
-      <w:bookmarkEnd w:id="0"/>
     </w:p>
     <w:p>
       <w:pPr>
@@ -1945,6 +1971,15 @@
           <w:rFonts w:ascii="Times New Roman" w:hAnsi="Times New Roman" w:cs="Times New Roman"/>
         </w:rPr>
       </w:pPr>
+    </w:p>
+    <w:p>
+      <w:pPr>
+        <w:rPr>
+          <w:rFonts w:ascii="Times New Roman" w:hAnsi="Times New Roman" w:cs="Times New Roman"/>
+        </w:rPr>
+      </w:pPr>
+      <w:bookmarkStart w:id="0" w:name="_GoBack"/>
+      <w:bookmarkEnd w:id="0"/>
     </w:p>
     <w:sectPr>
       <w:pgSz w:w="12240" w:h="15840"/>
@@ -1957,8 +1992,8 @@
 </file>
 
 <file path=word/numbering.xml><?xml version="1.0" encoding="utf-8"?>
-<w:numbering xmlns:wpc="http://schemas.microsoft.com/office/word/2010/wordprocessingCanvas" xmlns:mc="http://schemas.openxmlformats.org/markup-compatibility/2006" xmlns:o="urn:schemas-microsoft-com:office:office" xmlns:r="http://schemas.openxmlformats.org/officeDocument/2006/relationships" xmlns:m="http://schemas.openxmlformats.org/officeDocument/2006/math" xmlns:v="urn:schemas-microsoft-com:vml" xmlns:wp14="http://schemas.microsoft.com/office/word/2010/wordprocessingDrawing" xmlns:wp="http://schemas.openxmlformats.org/drawingml/2006/wordprocessingDrawing" xmlns:w10="urn:schemas-microsoft-com:office:word" xmlns:w="http://schemas.openxmlformats.org/wordprocessingml/2006/main" xmlns:w14="http://schemas.microsoft.com/office/word/2010/wordml" xmlns:w15="http://schemas.microsoft.com/office/word/2012/wordml" xmlns:wpg="http://schemas.microsoft.com/office/word/2010/wordprocessingGroup" xmlns:wpi="http://schemas.microsoft.com/office/word/2010/wordprocessingInk" xmlns:wne="http://schemas.microsoft.com/office/word/2006/wordml" xmlns:wps="http://schemas.microsoft.com/office/word/2010/wordprocessingShape" mc:Ignorable="w14 w15 wp14">
-  <w:abstractNum w:abstractNumId="0">
+<w:numbering xmlns:wpc="http://schemas.microsoft.com/office/word/2010/wordprocessingCanvas" xmlns:cx="http://schemas.microsoft.com/office/drawing/2014/chartex" xmlns:cx1="http://schemas.microsoft.com/office/drawing/2015/9/8/chartex" xmlns:mc="http://schemas.openxmlformats.org/markup-compatibility/2006" xmlns:o="urn:schemas-microsoft-com:office:office" xmlns:r="http://schemas.openxmlformats.org/officeDocument/2006/relationships" xmlns:m="http://schemas.openxmlformats.org/officeDocument/2006/math" xmlns:v="urn:schemas-microsoft-com:vml" xmlns:wp14="http://schemas.microsoft.com/office/word/2010/wordprocessingDrawing" xmlns:wp="http://schemas.openxmlformats.org/drawingml/2006/wordprocessingDrawing" xmlns:w10="urn:schemas-microsoft-com:office:word" xmlns:w="http://schemas.openxmlformats.org/wordprocessingml/2006/main" xmlns:w14="http://schemas.microsoft.com/office/word/2010/wordml" xmlns:w15="http://schemas.microsoft.com/office/word/2012/wordml" xmlns:w16se="http://schemas.microsoft.com/office/word/2015/wordml/symex" xmlns:wpg="http://schemas.microsoft.com/office/word/2010/wordprocessingGroup" xmlns:wpi="http://schemas.microsoft.com/office/word/2010/wordprocessingInk" xmlns:wne="http://schemas.microsoft.com/office/word/2006/wordml" xmlns:wps="http://schemas.microsoft.com/office/word/2010/wordprocessingShape" mc:Ignorable="w14 w15 w16se wp14">
+  <w:abstractNum w:abstractNumId="0" w15:restartNumberingAfterBreak="0">
     <w:nsid w:val="007C3932"/>
     <w:multiLevelType w:val="multilevel"/>
     <w:tmpl w:val="E1CCFEBE"/>
@@ -2107,7 +2142,7 @@
       </w:rPr>
     </w:lvl>
   </w:abstractNum>
-  <w:abstractNum w:abstractNumId="1">
+  <w:abstractNum w:abstractNumId="1" w15:restartNumberingAfterBreak="0">
     <w:nsid w:val="0F055F71"/>
     <w:multiLevelType w:val="multilevel"/>
     <w:tmpl w:val="5A8879A8"/>
@@ -2256,7 +2291,7 @@
       </w:rPr>
     </w:lvl>
   </w:abstractNum>
-  <w:abstractNum w:abstractNumId="2">
+  <w:abstractNum w:abstractNumId="2" w15:restartNumberingAfterBreak="0">
     <w:nsid w:val="4100538D"/>
     <w:multiLevelType w:val="multilevel"/>
     <w:tmpl w:val="3E26C74C"/>
@@ -2405,7 +2440,7 @@
       </w:rPr>
     </w:lvl>
   </w:abstractNum>
-  <w:abstractNum w:abstractNumId="3">
+  <w:abstractNum w:abstractNumId="3" w15:restartNumberingAfterBreak="0">
     <w:nsid w:val="54B27124"/>
     <w:multiLevelType w:val="multilevel"/>
     <w:tmpl w:val="65303876"/>
@@ -2570,7 +2605,7 @@
 </file>
 
 <file path=word/styles.xml><?xml version="1.0" encoding="utf-8"?>
-<w:styles xmlns:mc="http://schemas.openxmlformats.org/markup-compatibility/2006" xmlns:r="http://schemas.openxmlformats.org/officeDocument/2006/relationships" xmlns:w="http://schemas.openxmlformats.org/wordprocessingml/2006/main" xmlns:w14="http://schemas.microsoft.com/office/word/2010/wordml" xmlns:w15="http://schemas.microsoft.com/office/word/2012/wordml" mc:Ignorable="w14 w15">
+<w:styles xmlns:mc="http://schemas.openxmlformats.org/markup-compatibility/2006" xmlns:r="http://schemas.openxmlformats.org/officeDocument/2006/relationships" xmlns:w="http://schemas.openxmlformats.org/wordprocessingml/2006/main" xmlns:w14="http://schemas.microsoft.com/office/word/2010/wordml" xmlns:w15="http://schemas.microsoft.com/office/word/2012/wordml" xmlns:w16se="http://schemas.microsoft.com/office/word/2015/wordml/symex" mc:Ignorable="w14 w15 w16se">
   <w:docDefaults>
     <w:rPrDefault>
       <w:rPr>

</xml_diff>